<commit_message>
Added more plot notes
</commit_message>
<xml_diff>
--- a/plot ideas.docx
+++ b/plot ideas.docx
@@ -57,7 +57,13 @@
         <w:pStyle w:val="Heading1"/>
       </w:pPr>
       <w:r>
-        <w:t>73. Your Boyfriend is a Serial Kiler!</w:t>
+        <w:t>73. Your Boyfriend is a Serial Kil</w:t>
+      </w:r>
+      <w:r>
+        <w:t>l</w:t>
+      </w:r>
+      <w:r>
+        <w:t>er!</w:t>
       </w:r>
     </w:p>
     <w:p>
@@ -75,10 +81,7 @@
         <w:pStyle w:val="Heading1"/>
       </w:pPr>
       <w:r>
-        <w:t>105. Quantum Entanglement &amp; Teleportation</w:t>
-      </w:r>
-      <w:r>
-        <w:t xml:space="preserve"> (when somebody creates a virtual replica to replace you, does that mean YOU are dead?)</w:t>
+        <w:t>105. Quantum Entanglement &amp; Teleportation (when somebody creates a virtual replica to replace you, does that mean YOU are dead?)</w:t>
       </w:r>
     </w:p>
     <w:p>
@@ -88,10 +91,7 @@
     </w:p>
     <w:p>
       <w:r>
-        <w:t>110. Starting Life Anew</w:t>
-      </w:r>
-      <w:r>
-        <w:t xml:space="preserve"> – fake your own death, cut all ties with the past</w:t>
+        <w:t>110. Starting Life Anew – fake your own death, cut all ties with the past</w:t>
       </w:r>
     </w:p>
     <w:p>
@@ -148,26 +148,37 @@
     </w:p>
     <w:p>
       <w:pPr>
-        <w:pStyle w:val="Heading1"/>
-      </w:pPr>
-      <w:r>
-        <w:t>195. The scary-but-beguiling baddy who knows your worst faults</w:t>
-      </w:r>
-    </w:p>
-    <w:p>
-      <w:pPr>
-        <w:pStyle w:val="Heading1"/>
-      </w:pPr>
-      <w:r>
-        <w:t>240.  Criminal makes it look as though they have a double</w:t>
-      </w:r>
-    </w:p>
-    <w:p>
-      <w:r>
-        <w:t>254. Comedy murder mystery: Murdering / not murdering husband with lover</w:t>
-      </w:r>
+        <w:ind w:firstLine="720"/>
+      </w:pPr>
       <w:bookmarkStart w:id="0" w:name="_GoBack"/>
       <w:bookmarkEnd w:id="0"/>
+      <w:r>
+        <w:t xml:space="preserve">!!! This is the one I chose for TheExperienceMaker!!! I have added extra notes to num 190 in </w:t>
+      </w:r>
+      <w:r>
+        <w:t>“Other novels – outlines.doc”</w:t>
+      </w:r>
+    </w:p>
+    <w:p>
+      <w:pPr>
+        <w:pStyle w:val="Heading1"/>
+      </w:pPr>
+      <w:r>
+        <w:t>195. The scary-but-beguiling baddy who knows your worst faults</w:t>
+      </w:r>
+    </w:p>
+    <w:p>
+      <w:pPr>
+        <w:pStyle w:val="Heading1"/>
+      </w:pPr>
+      <w:r>
+        <w:t>240.  Criminal makes it look as though they have a double</w:t>
+      </w:r>
+    </w:p>
+    <w:p>
+      <w:r>
+        <w:t>254. Comedy murder mystery: Murdering / not murdering husband with lover</w:t>
+      </w:r>
     </w:p>
     <w:p>
       <w:pPr>

</xml_diff>